<commit_message>
Adding model to git for collaboration
</commit_message>
<xml_diff>
--- a/documents/Meeting Agendas/qdm_vmr_agenda_20120219.docx
+++ b/documents/Meeting Agendas/qdm_vmr_agenda_20120219.docx
@@ -34,7 +34,25 @@
           <w:sz w:val="22"/>
           <w:szCs w:val="22"/>
         </w:rPr>
-        <w:t>Given the short time until the May ballot, I believe we may wish to start the meeting identifying in what ways the vMR requires modifications and specifying what is in and out-of-scope. Let me propose an initial list for discussion purposes:</w:t>
+        <w:t xml:space="preserve">Given the short time until the May ballot, I believe we may wish to start the meeting identifying in what ways the </w:t>
+      </w:r>
+      <w:proofErr w:type="spellStart"/>
+      <w:r>
+        <w:rPr>
+          <w:rFonts w:ascii="Calibri" w:hAnsi="Calibri" w:cs="Calibri"/>
+          <w:sz w:val="22"/>
+          <w:szCs w:val="22"/>
+        </w:rPr>
+        <w:t>vMR</w:t>
+      </w:r>
+      <w:proofErr w:type="spellEnd"/>
+      <w:r>
+        <w:rPr>
+          <w:rFonts w:ascii="Calibri" w:hAnsi="Calibri" w:cs="Calibri"/>
+          <w:sz w:val="22"/>
+          <w:szCs w:val="22"/>
+        </w:rPr>
+        <w:t xml:space="preserve"> requires modifications and specifying what is in and out-of-scope. Let me propose an initial list for discussion purposes:</w:t>
       </w:r>
     </w:p>
     <w:p>
@@ -79,15 +97,66 @@
           <w:rFonts w:ascii="Calibri" w:hAnsi="Calibri" w:cs="Calibri"/>
           <w:sz w:val="22"/>
           <w:szCs w:val="22"/>
-        </w:rPr>
-      </w:pPr>
-      <w:r>
-        <w:rPr>
-          <w:rFonts w:ascii="Calibri" w:hAnsi="Calibri" w:cs="Calibri"/>
-          <w:sz w:val="22"/>
-          <w:szCs w:val="22"/>
-        </w:rPr>
-        <w:t>New concepts (e.g., ‘Education/Training’ or QDM Interventions, ‘Radiology’ as opposed to Procedures?, ‘Laboratory’ as opposed to Procedure?)</w:t>
+          <w:highlight w:val="yellow"/>
+        </w:rPr>
+      </w:pPr>
+      <w:r>
+        <w:rPr>
+          <w:rFonts w:ascii="Calibri" w:hAnsi="Calibri" w:cs="Calibri"/>
+          <w:sz w:val="22"/>
+          <w:szCs w:val="22"/>
+          <w:highlight w:val="yellow"/>
+        </w:rPr>
+        <w:t>New concepts (e.g., ‘Education/Training’ or QDM Interventions, ‘Radiology’ as opposed to Procedures</w:t>
+      </w:r>
+      <w:proofErr w:type="gramStart"/>
+      <w:r>
+        <w:rPr>
+          <w:rFonts w:ascii="Calibri" w:hAnsi="Calibri" w:cs="Calibri"/>
+          <w:sz w:val="22"/>
+          <w:szCs w:val="22"/>
+          <w:highlight w:val="yellow"/>
+        </w:rPr>
+        <w:t>?,</w:t>
+      </w:r>
+      <w:proofErr w:type="gramEnd"/>
+      <w:r>
+        <w:rPr>
+          <w:rFonts w:ascii="Calibri" w:hAnsi="Calibri" w:cs="Calibri"/>
+          <w:sz w:val="22"/>
+          <w:szCs w:val="22"/>
+          <w:highlight w:val="yellow"/>
+        </w:rPr>
+        <w:t xml:space="preserve"> ‘Laboratory’ as opposed to Procedure?)</w:t>
+      </w:r>
+      <w:r>
+        <w:rPr>
+          <w:rFonts w:ascii="Calibri" w:hAnsi="Calibri" w:cs="Calibri"/>
+          <w:sz w:val="22"/>
+          <w:szCs w:val="22"/>
+          <w:highlight w:val="yellow"/>
+        </w:rPr>
+        <w:t xml:space="preserve"> by adding or via </w:t>
+      </w:r>
+      <w:proofErr w:type="spellStart"/>
+      <w:r>
+        <w:rPr>
+          <w:rFonts w:ascii="Calibri" w:hAnsi="Calibri" w:cs="Calibri"/>
+          <w:sz w:val="22"/>
+          <w:szCs w:val="22"/>
+          <w:highlight w:val="yellow"/>
+        </w:rPr>
+        <w:t>templating</w:t>
+      </w:r>
+      <w:proofErr w:type="spellEnd"/>
+      <w:r>
+        <w:rPr>
+          <w:rFonts w:ascii="Calibri" w:hAnsi="Calibri" w:cs="Calibri"/>
+          <w:sz w:val="22"/>
+          <w:szCs w:val="22"/>
+          <w:highlight w:val="yellow"/>
+        </w:rPr>
+        <w:t>.</w:t>
       </w:r>
     </w:p>
     <w:p>
@@ -101,13 +170,15 @@
           <w:rFonts w:ascii="Calibri" w:hAnsi="Calibri" w:cs="Calibri"/>
           <w:sz w:val="22"/>
           <w:szCs w:val="22"/>
-        </w:rPr>
-      </w:pPr>
-      <w:r>
-        <w:rPr>
-          <w:rFonts w:ascii="Calibri" w:hAnsi="Calibri" w:cs="Calibri"/>
-          <w:sz w:val="22"/>
-          <w:szCs w:val="22"/>
+          <w:highlight w:val="yellow"/>
+        </w:rPr>
+      </w:pPr>
+      <w:r>
+        <w:rPr>
+          <w:rFonts w:ascii="Calibri" w:hAnsi="Calibri" w:cs="Calibri"/>
+          <w:sz w:val="22"/>
+          <w:szCs w:val="22"/>
+          <w:highlight w:val="yellow"/>
         </w:rPr>
         <w:t>New attributes for existing concepts (e.g., ‘Radiation Dose’)</w:t>
       </w:r>
@@ -123,13 +194,15 @@
           <w:rFonts w:ascii="Calibri" w:hAnsi="Calibri" w:cs="Calibri"/>
           <w:sz w:val="22"/>
           <w:szCs w:val="22"/>
-        </w:rPr>
-      </w:pPr>
-      <w:r>
-        <w:rPr>
-          <w:rFonts w:ascii="Calibri" w:hAnsi="Calibri" w:cs="Calibri"/>
-          <w:sz w:val="22"/>
-          <w:szCs w:val="22"/>
+          <w:highlight w:val="yellow"/>
+        </w:rPr>
+      </w:pPr>
+      <w:r>
+        <w:rPr>
+          <w:rFonts w:ascii="Calibri" w:hAnsi="Calibri" w:cs="Calibri"/>
+          <w:sz w:val="22"/>
+          <w:szCs w:val="22"/>
+          <w:highlight w:val="yellow"/>
         </w:rPr>
         <w:t>Renaming and semantically disambiguating existing attributes (e.g., criticality, priority, severity, etc…)</w:t>
       </w:r>
@@ -153,7 +226,62 @@
           <w:sz w:val="22"/>
           <w:szCs w:val="22"/>
         </w:rPr>
-        <w:t>How does one address composite concepts such as a complex IV. vMR has an elegant approach that differs from the QDM.</w:t>
+        <w:t xml:space="preserve">How does one address composite concepts such as a complex </w:t>
+      </w:r>
+      <w:proofErr w:type="gramStart"/>
+      <w:r>
+        <w:rPr>
+          <w:rFonts w:ascii="Calibri" w:hAnsi="Calibri" w:cs="Calibri"/>
+          <w:sz w:val="22"/>
+          <w:szCs w:val="22"/>
+        </w:rPr>
+        <w:t>IV.</w:t>
+      </w:r>
+      <w:proofErr w:type="gramEnd"/>
+      <w:r>
+        <w:rPr>
+          <w:rFonts w:ascii="Calibri" w:hAnsi="Calibri" w:cs="Calibri"/>
+          <w:sz w:val="22"/>
+          <w:szCs w:val="22"/>
+        </w:rPr>
+        <w:t xml:space="preserve"> </w:t>
+      </w:r>
+      <w:proofErr w:type="spellStart"/>
+      <w:proofErr w:type="gramStart"/>
+      <w:r>
+        <w:rPr>
+          <w:rFonts w:ascii="Calibri" w:hAnsi="Calibri" w:cs="Calibri"/>
+          <w:sz w:val="22"/>
+          <w:szCs w:val="22"/>
+        </w:rPr>
+        <w:t>vMR</w:t>
+      </w:r>
+      <w:proofErr w:type="spellEnd"/>
+      <w:proofErr w:type="gramEnd"/>
+      <w:r>
+        <w:rPr>
+          <w:rFonts w:ascii="Calibri" w:hAnsi="Calibri" w:cs="Calibri"/>
+          <w:sz w:val="22"/>
+          <w:szCs w:val="22"/>
+        </w:rPr>
+        <w:t xml:space="preserve"> has an elegant approach that differs from the QDM.</w:t>
+      </w:r>
+      <w:r>
+        <w:rPr>
+          <w:rFonts w:ascii="Calibri" w:hAnsi="Calibri" w:cs="Calibri"/>
+          <w:sz w:val="22"/>
+          <w:szCs w:val="22"/>
+        </w:rPr>
+        <w:t xml:space="preserve"> </w:t>
+      </w:r>
+      <w:r>
+        <w:rPr>
+          <w:rFonts w:ascii="Calibri" w:hAnsi="Calibri" w:cs="Calibri"/>
+          <w:sz w:val="22"/>
+          <w:szCs w:val="22"/>
+          <w:highlight w:val="yellow"/>
+        </w:rPr>
+        <w:t>(Probably addressed by templates)</w:t>
       </w:r>
     </w:p>
     <w:p>
@@ -175,7 +303,65 @@
           <w:sz w:val="22"/>
           <w:szCs w:val="22"/>
         </w:rPr>
-        <w:t>There are several questions that arise here: (1) How does one keep the model generic enough to not ‘overfit’ specific use cases (and become a DCM)? (2) How does one determine when (and how) to add a new concept or an attribute for a given concept so as to not unnecessarily bloat the model (80/20 rule)? (3) If one follows the 80/20 rule, how easy is it to extend the model to address the 20% not covered by the model? How can one ‘document’ and ‘validate’ extensions (e.g., profiles and profile registries).</w:t>
+        <w:t xml:space="preserve">There are several questions that arise here: (1) </w:t>
+      </w:r>
+      <w:proofErr w:type="gramStart"/>
+      <w:r>
+        <w:rPr>
+          <w:rFonts w:ascii="Calibri" w:hAnsi="Calibri" w:cs="Calibri"/>
+          <w:sz w:val="22"/>
+          <w:szCs w:val="22"/>
+        </w:rPr>
+        <w:t>How</w:t>
+      </w:r>
+      <w:proofErr w:type="gramEnd"/>
+      <w:r>
+        <w:rPr>
+          <w:rFonts w:ascii="Calibri" w:hAnsi="Calibri" w:cs="Calibri"/>
+          <w:sz w:val="22"/>
+          <w:szCs w:val="22"/>
+        </w:rPr>
+        <w:t xml:space="preserve"> does one keep the model generic enough to not ‘</w:t>
+      </w:r>
+      <w:proofErr w:type="spellStart"/>
+      <w:r>
+        <w:rPr>
+          <w:rFonts w:ascii="Calibri" w:hAnsi="Calibri" w:cs="Calibri"/>
+          <w:sz w:val="22"/>
+          <w:szCs w:val="22"/>
+        </w:rPr>
+        <w:t>overfit</w:t>
+      </w:r>
+      <w:proofErr w:type="spellEnd"/>
+      <w:r>
+        <w:rPr>
+          <w:rFonts w:ascii="Calibri" w:hAnsi="Calibri" w:cs="Calibri"/>
+          <w:sz w:val="22"/>
+          <w:szCs w:val="22"/>
+        </w:rPr>
+        <w:t>’ specific use cases (and become a DCM)? (2) How does one determine when (and how) to add a new concept or an attribute for a given concept so as to not unnecessarily bloat the model (80/20 rule)? (3) If one follows the 80/20 rule, how easy is it to extend the model to address the 20% not covered by the model? How can one ‘document’ and ‘validate’ extensions (e.g., profiles and profile registries).</w:t>
+      </w:r>
+    </w:p>
+    <w:p>
+      <w:pPr>
+        <w:pStyle w:val="ListParagraph"/>
+        <w:numPr>
+          <w:ilvl w:val="1"/>
+          <w:numId w:val="1"/>
+        </w:numPr>
+        <w:rPr>
+          <w:rFonts w:ascii="Calibri" w:hAnsi="Calibri" w:cs="Calibri"/>
+          <w:sz w:val="22"/>
+          <w:szCs w:val="22"/>
+        </w:rPr>
+      </w:pPr>
+      <w:r>
+        <w:rPr>
+          <w:rFonts w:ascii="Calibri" w:hAnsi="Calibri" w:cs="Calibri"/>
+          <w:sz w:val="22"/>
+          <w:szCs w:val="22"/>
+        </w:rPr>
+        <w:t>Should we align to other models such as FHIM, FHIR</w:t>
       </w:r>
     </w:p>
     <w:p>
@@ -255,13 +441,15 @@
           <w:rFonts w:ascii="Calibri" w:hAnsi="Calibri" w:cs="Calibri"/>
           <w:sz w:val="22"/>
           <w:szCs w:val="22"/>
-        </w:rPr>
-      </w:pPr>
-      <w:r>
-        <w:rPr>
-          <w:rFonts w:ascii="Calibri" w:hAnsi="Calibri" w:cs="Calibri"/>
-          <w:sz w:val="22"/>
-          <w:szCs w:val="22"/>
+          <w:highlight w:val="yellow"/>
+        </w:rPr>
+      </w:pPr>
+      <w:r>
+        <w:rPr>
+          <w:rFonts w:ascii="Calibri" w:hAnsi="Calibri" w:cs="Calibri"/>
+          <w:sz w:val="22"/>
+          <w:szCs w:val="22"/>
+          <w:highlight w:val="yellow"/>
         </w:rPr>
         <w:t xml:space="preserve">Can new attributes be added and how? </w:t>
       </w:r>
@@ -277,13 +465,15 @@
           <w:rFonts w:ascii="Calibri" w:hAnsi="Calibri" w:cs="Calibri"/>
           <w:sz w:val="22"/>
           <w:szCs w:val="22"/>
-        </w:rPr>
-      </w:pPr>
-      <w:r>
-        <w:rPr>
-          <w:rFonts w:ascii="Calibri" w:hAnsi="Calibri" w:cs="Calibri"/>
-          <w:sz w:val="22"/>
-          <w:szCs w:val="22"/>
+          <w:highlight w:val="yellow"/>
+        </w:rPr>
+      </w:pPr>
+      <w:r>
+        <w:rPr>
+          <w:rFonts w:ascii="Calibri" w:hAnsi="Calibri" w:cs="Calibri"/>
+          <w:sz w:val="22"/>
+          <w:szCs w:val="22"/>
+          <w:highlight w:val="yellow"/>
         </w:rPr>
         <w:t>Should we change the current mechanism for attribute extension? What mechanism should we propose?</w:t>
       </w:r>
@@ -351,7 +541,33 @@
           <w:sz w:val="22"/>
           <w:szCs w:val="22"/>
         </w:rPr>
-        <w:t>Machine-Processable Constraints</w:t>
+        <w:t>Machine-</w:t>
+      </w:r>
+      <w:proofErr w:type="spellStart"/>
+      <w:r>
+        <w:rPr>
+          <w:rFonts w:ascii="Calibri" w:hAnsi="Calibri" w:cs="Calibri"/>
+          <w:sz w:val="22"/>
+          <w:szCs w:val="22"/>
+        </w:rPr>
+        <w:t>Processable</w:t>
+      </w:r>
+      <w:proofErr w:type="spellEnd"/>
+      <w:r>
+        <w:rPr>
+          <w:rFonts w:ascii="Calibri" w:hAnsi="Calibri" w:cs="Calibri"/>
+          <w:sz w:val="22"/>
+          <w:szCs w:val="22"/>
+        </w:rPr>
+        <w:t xml:space="preserve"> Constraints</w:t>
+      </w:r>
+      <w:r>
+        <w:rPr>
+          <w:rFonts w:ascii="Calibri" w:hAnsi="Calibri" w:cs="Calibri"/>
+          <w:sz w:val="22"/>
+          <w:szCs w:val="22"/>
+        </w:rPr>
+        <w:t>/templates</w:t>
       </w:r>
     </w:p>
     <w:p>
@@ -442,6 +658,224 @@
         <w:t>How are other models solving this problem</w:t>
       </w:r>
     </w:p>
+    <w:p>
+      <w:pPr>
+        <w:pStyle w:val="ListParagraph"/>
+        <w:numPr>
+          <w:ilvl w:val="1"/>
+          <w:numId w:val="1"/>
+        </w:numPr>
+        <w:rPr>
+          <w:rFonts w:ascii="Calibri" w:hAnsi="Calibri" w:cs="Calibri"/>
+          <w:sz w:val="22"/>
+          <w:szCs w:val="22"/>
+          <w:highlight w:val="yellow"/>
+        </w:rPr>
+      </w:pPr>
+      <w:r>
+        <w:rPr>
+          <w:rFonts w:ascii="Calibri" w:hAnsi="Calibri" w:cs="Calibri"/>
+          <w:sz w:val="22"/>
+          <w:szCs w:val="22"/>
+          <w:highlight w:val="yellow"/>
+        </w:rPr>
+        <w:t>How to define and where to persist</w:t>
+      </w:r>
+      <w:r>
+        <w:rPr>
+          <w:rFonts w:ascii="Calibri" w:hAnsi="Calibri" w:cs="Calibri"/>
+          <w:sz w:val="22"/>
+          <w:szCs w:val="22"/>
+          <w:highlight w:val="yellow"/>
+        </w:rPr>
+        <w:t xml:space="preserve"> (e.g., registries) – IHE – Take a look at Consolidated CDA approach.</w:t>
+      </w:r>
+    </w:p>
+    <w:p>
+      <w:pPr>
+        <w:pStyle w:val="ListParagraph"/>
+        <w:numPr>
+          <w:ilvl w:val="0"/>
+          <w:numId w:val="1"/>
+        </w:numPr>
+        <w:rPr>
+          <w:rFonts w:ascii="Calibri" w:hAnsi="Calibri" w:cs="Calibri"/>
+          <w:sz w:val="22"/>
+          <w:szCs w:val="22"/>
+          <w:highlight w:val="yellow"/>
+        </w:rPr>
+      </w:pPr>
+      <w:r>
+        <w:rPr>
+          <w:rFonts w:ascii="Calibri" w:hAnsi="Calibri" w:cs="Calibri"/>
+          <w:sz w:val="22"/>
+          <w:szCs w:val="22"/>
+          <w:highlight w:val="yellow"/>
+        </w:rPr>
+        <w:t>Next steps:</w:t>
+      </w:r>
+    </w:p>
+    <w:p>
+      <w:pPr>
+        <w:pStyle w:val="ListParagraph"/>
+        <w:numPr>
+          <w:ilvl w:val="1"/>
+          <w:numId w:val="1"/>
+        </w:numPr>
+        <w:rPr>
+          <w:rFonts w:ascii="Calibri" w:hAnsi="Calibri" w:cs="Calibri"/>
+          <w:sz w:val="22"/>
+          <w:szCs w:val="22"/>
+          <w:highlight w:val="yellow"/>
+        </w:rPr>
+      </w:pPr>
+      <w:r>
+        <w:rPr>
+          <w:rFonts w:ascii="Calibri" w:hAnsi="Calibri" w:cs="Calibri"/>
+          <w:sz w:val="22"/>
+          <w:szCs w:val="22"/>
+          <w:highlight w:val="yellow"/>
+        </w:rPr>
+        <w:t>Defining workgroup and participants</w:t>
+      </w:r>
+    </w:p>
+    <w:p>
+      <w:pPr>
+        <w:pStyle w:val="ListParagraph"/>
+        <w:numPr>
+          <w:ilvl w:val="2"/>
+          <w:numId w:val="1"/>
+        </w:numPr>
+        <w:rPr>
+          <w:rFonts w:ascii="Calibri" w:hAnsi="Calibri" w:cs="Calibri"/>
+          <w:sz w:val="22"/>
+          <w:szCs w:val="22"/>
+          <w:highlight w:val="yellow"/>
+        </w:rPr>
+      </w:pPr>
+      <w:r>
+        <w:rPr>
+          <w:rFonts w:ascii="Calibri" w:hAnsi="Calibri" w:cs="Calibri"/>
+          <w:sz w:val="22"/>
+          <w:szCs w:val="22"/>
+          <w:highlight w:val="yellow"/>
+        </w:rPr>
+        <w:t>Aziz, Claude, Mark Roche, David Shields, Chris, Stan Rankins,  Anne Smith</w:t>
+      </w:r>
+    </w:p>
+    <w:p>
+      <w:pPr>
+        <w:pStyle w:val="ListParagraph"/>
+        <w:numPr>
+          <w:ilvl w:val="2"/>
+          <w:numId w:val="1"/>
+        </w:numPr>
+        <w:rPr>
+          <w:rFonts w:ascii="Calibri" w:hAnsi="Calibri" w:cs="Calibri"/>
+          <w:sz w:val="22"/>
+          <w:szCs w:val="22"/>
+          <w:highlight w:val="yellow"/>
+        </w:rPr>
+      </w:pPr>
+      <w:hyperlink r:id="rId6" w:history="1">
+        <w:r>
+          <w:rPr>
+            <w:rStyle w:val="Hyperlink"/>
+            <w:rFonts w:ascii="Calibri" w:hAnsi="Calibri" w:cs="Calibri"/>
+            <w:sz w:val="22"/>
+            <w:szCs w:val="22"/>
+            <w:highlight w:val="yellow"/>
+          </w:rPr>
+          <w:t>cnanjo@zynx.com</w:t>
+        </w:r>
+      </w:hyperlink>
+    </w:p>
+    <w:p>
+      <w:pPr>
+        <w:pStyle w:val="ListParagraph"/>
+        <w:numPr>
+          <w:ilvl w:val="2"/>
+          <w:numId w:val="1"/>
+        </w:numPr>
+        <w:rPr>
+          <w:rFonts w:ascii="Calibri" w:hAnsi="Calibri" w:cs="Calibri"/>
+          <w:sz w:val="22"/>
+          <w:szCs w:val="22"/>
+          <w:highlight w:val="yellow"/>
+        </w:rPr>
+      </w:pPr>
+      <w:proofErr w:type="spellStart"/>
+      <w:r>
+        <w:rPr>
+          <w:rFonts w:ascii="Calibri" w:hAnsi="Calibri" w:cs="Calibri"/>
+          <w:sz w:val="22"/>
+          <w:szCs w:val="22"/>
+          <w:highlight w:val="yellow"/>
+        </w:rPr>
+        <w:t>GoToMeeting</w:t>
+      </w:r>
+      <w:proofErr w:type="spellEnd"/>
+      <w:r>
+        <w:rPr>
+          <w:rFonts w:ascii="Calibri" w:hAnsi="Calibri" w:cs="Calibri"/>
+          <w:sz w:val="22"/>
+          <w:szCs w:val="22"/>
+          <w:highlight w:val="yellow"/>
+        </w:rPr>
+        <w:t xml:space="preserve"> – doodle or proposed times.</w:t>
+      </w:r>
+    </w:p>
+    <w:p>
+      <w:pPr>
+        <w:pStyle w:val="ListParagraph"/>
+        <w:numPr>
+          <w:ilvl w:val="1"/>
+          <w:numId w:val="1"/>
+        </w:numPr>
+        <w:rPr>
+          <w:rFonts w:ascii="Calibri" w:hAnsi="Calibri" w:cs="Calibri"/>
+          <w:sz w:val="22"/>
+          <w:szCs w:val="22"/>
+          <w:highlight w:val="yellow"/>
+        </w:rPr>
+      </w:pPr>
+      <w:r>
+        <w:rPr>
+          <w:rFonts w:ascii="Calibri" w:hAnsi="Calibri" w:cs="Calibri"/>
+          <w:sz w:val="22"/>
+          <w:szCs w:val="22"/>
+          <w:highlight w:val="yellow"/>
+        </w:rPr>
+        <w:t>Informed via email</w:t>
+      </w:r>
+    </w:p>
+    <w:p>
+      <w:pPr>
+        <w:pStyle w:val="ListParagraph"/>
+        <w:numPr>
+          <w:ilvl w:val="2"/>
+          <w:numId w:val="1"/>
+        </w:numPr>
+        <w:rPr>
+          <w:rFonts w:ascii="Calibri" w:hAnsi="Calibri" w:cs="Calibri"/>
+          <w:sz w:val="22"/>
+          <w:szCs w:val="22"/>
+          <w:highlight w:val="yellow"/>
+        </w:rPr>
+      </w:pPr>
+      <w:r>
+        <w:rPr>
+          <w:rFonts w:ascii="Calibri" w:hAnsi="Calibri" w:cs="Calibri"/>
+          <w:sz w:val="22"/>
+          <w:szCs w:val="22"/>
+          <w:highlight w:val="yellow"/>
+        </w:rPr>
+        <w:lastRenderedPageBreak/>
+        <w:t>Mailing list?</w:t>
+      </w:r>
+      <w:bookmarkStart w:id="0" w:name="_GoBack"/>
+      <w:bookmarkEnd w:id="0"/>
+    </w:p>
     <w:p/>
     <w:p>
       <w:pPr>
@@ -450,9 +884,14 @@
       <w:r>
         <w:br w:type="page"/>
       </w:r>
+      <w:proofErr w:type="spellStart"/>
       <w:r>
         <w:lastRenderedPageBreak/>
-        <w:t>Polyhierarchies for Inferencing</w:t>
+        <w:t>Polyhierarchies</w:t>
+      </w:r>
+      <w:proofErr w:type="spellEnd"/>
+      <w:r>
+        <w:t xml:space="preserve"> for Inferencing</w:t>
       </w:r>
     </w:p>
     <w:p/>
@@ -471,7 +910,15 @@
         </w:numPr>
       </w:pPr>
       <w:r>
-        <w:t>Need way to infer that a SubstanceAdministrationProposal is a Proposal.</w:t>
+        <w:t xml:space="preserve">Need way to infer that a </w:t>
+      </w:r>
+      <w:proofErr w:type="spellStart"/>
+      <w:r>
+        <w:t>SubstanceAdministrationProposal</w:t>
+      </w:r>
+      <w:proofErr w:type="spellEnd"/>
+      <w:r>
+        <w:t xml:space="preserve"> is a Proposal.</w:t>
       </w:r>
     </w:p>
     <w:p>
@@ -489,22 +936,38 @@
         <w:t xml:space="preserve">both </w:t>
       </w:r>
       <w:r>
-        <w:t>a SubstanceAdministrationProposal</w:t>
-      </w:r>
-      <w:r>
-        <w:t xml:space="preserve"> and </w:t>
-      </w:r>
-      <w:r>
-        <w:t xml:space="preserve"> Substance</w:t>
-      </w:r>
-      <w:r>
-        <w:t xml:space="preserve">AdministrationOrder  </w:t>
+        <w:t xml:space="preserve">a </w:t>
+      </w:r>
+      <w:proofErr w:type="spellStart"/>
+      <w:r>
+        <w:t>SubstanceAdministrationProposal</w:t>
+      </w:r>
+      <w:proofErr w:type="spellEnd"/>
+      <w:r>
+        <w:t xml:space="preserve"> </w:t>
+      </w:r>
+      <w:proofErr w:type="gramStart"/>
+      <w:r>
+        <w:t xml:space="preserve">and </w:t>
+      </w:r>
+      <w:r>
+        <w:t xml:space="preserve"> </w:t>
+      </w:r>
+      <w:proofErr w:type="spellStart"/>
+      <w:r>
+        <w:t>Substance</w:t>
+      </w:r>
+      <w:r>
+        <w:t>AdministrationOrder</w:t>
+      </w:r>
+      <w:proofErr w:type="spellEnd"/>
+      <w:proofErr w:type="gramEnd"/>
+      <w:r>
+        <w:t xml:space="preserve">  </w:t>
       </w:r>
       <w:r>
         <w:t>pertain</w:t>
       </w:r>
-      <w:bookmarkStart w:id="0" w:name="_GoBack"/>
-      <w:bookmarkEnd w:id="0"/>
       <w:r>
         <w:t xml:space="preserve"> to the administration of a substance</w:t>
       </w:r>
@@ -521,7 +984,39 @@
         </w:numPr>
       </w:pPr>
       <w:r>
-        <w:t>Need consistency of stage-specific fields – (e.g., eventTime vs ProcedureTime, SubstanceAdministrationTime, etc…)</w:t>
+        <w:t xml:space="preserve">Need consistency of stage-specific fields – (e.g., </w:t>
+      </w:r>
+      <w:proofErr w:type="spellStart"/>
+      <w:r>
+        <w:t>eventTime</w:t>
+      </w:r>
+      <w:proofErr w:type="spellEnd"/>
+      <w:r>
+        <w:t xml:space="preserve"> </w:t>
+      </w:r>
+      <w:proofErr w:type="spellStart"/>
+      <w:r>
+        <w:t>vs</w:t>
+      </w:r>
+      <w:proofErr w:type="spellEnd"/>
+      <w:r>
+        <w:t xml:space="preserve"> </w:t>
+      </w:r>
+      <w:proofErr w:type="spellStart"/>
+      <w:r>
+        <w:t>ProcedureTime</w:t>
+      </w:r>
+      <w:proofErr w:type="spellEnd"/>
+      <w:r>
+        <w:t xml:space="preserve">, </w:t>
+      </w:r>
+      <w:proofErr w:type="spellStart"/>
+      <w:r>
+        <w:t>SubstanceAdministrationTime</w:t>
+      </w:r>
+      <w:proofErr w:type="spellEnd"/>
+      <w:r>
+        <w:t>, etc…)</w:t>
       </w:r>
     </w:p>
     <w:p>
@@ -544,9 +1039,11 @@
     </w:p>
     <w:p/>
     <w:p>
+      <w:proofErr w:type="gramStart"/>
       <w:r>
         <w:t>Illustrated here with generics.</w:t>
       </w:r>
+      <w:proofErr w:type="gramEnd"/>
     </w:p>
     <w:p/>
     <w:p>
@@ -572,7 +1069,7 @@
                     </pic:cNvPicPr>
                   </pic:nvPicPr>
                   <pic:blipFill>
-                    <a:blip r:embed="rId6">
+                    <a:blip r:embed="rId7">
                       <a:extLst>
                         <a:ext uri="{28A0092B-C50C-407E-A947-70E740481C1C}">
                           <a14:useLocalDpi xmlns:a14="http://schemas.microsoft.com/office/drawing/2010/main" val="0"/>
@@ -643,7 +1140,7 @@
                     </pic:cNvPicPr>
                   </pic:nvPicPr>
                   <pic:blipFill>
-                    <a:blip r:embed="rId7">
+                    <a:blip r:embed="rId8">
                       <a:extLst>
                         <a:ext uri="{28A0092B-C50C-407E-A947-70E740481C1C}">
                           <a14:useLocalDpi xmlns:a14="http://schemas.microsoft.com/office/drawing/2010/main" val="0"/>
@@ -714,7 +1211,7 @@
                     </pic:cNvPicPr>
                   </pic:nvPicPr>
                   <pic:blipFill>
-                    <a:blip r:embed="rId8">
+                    <a:blip r:embed="rId9">
                       <a:extLst>
                         <a:ext uri="{28A0092B-C50C-407E-A947-70E740481C1C}">
                           <a14:useLocalDpi xmlns:a14="http://schemas.microsoft.com/office/drawing/2010/main" val="0"/>
@@ -1240,6 +1737,17 @@
       <w:szCs w:val="16"/>
     </w:rPr>
   </w:style>
+  <w:style w:type="character" w:styleId="Hyperlink">
+    <w:name w:val="Hyperlink"/>
+    <w:basedOn w:val="DefaultParagraphFont"/>
+    <w:uiPriority w:val="99"/>
+    <w:unhideWhenUsed/>
+    <w:rsid w:val="00294AD9"/>
+    <w:rPr>
+      <w:color w:val="0000FF" w:themeColor="hyperlink"/>
+      <w:u w:val="single"/>
+    </w:rPr>
+  </w:style>
 </w:styles>
 </file>
 
@@ -1512,6 +2020,17 @@
       <w:rFonts w:ascii="Tahoma" w:hAnsi="Tahoma" w:cs="Tahoma"/>
       <w:sz w:val="16"/>
       <w:szCs w:val="16"/>
+    </w:rPr>
+  </w:style>
+  <w:style w:type="character" w:styleId="Hyperlink">
+    <w:name w:val="Hyperlink"/>
+    <w:basedOn w:val="DefaultParagraphFont"/>
+    <w:uiPriority w:val="99"/>
+    <w:unhideWhenUsed/>
+    <w:rsid w:val="00294AD9"/>
+    <w:rPr>
+      <w:color w:val="0000FF" w:themeColor="hyperlink"/>
+      <w:u w:val="single"/>
     </w:rPr>
   </w:style>
 </w:styles>

</xml_diff>